<commit_message>
date format fixed && head of department name added in generated forms
</commit_message>
<xml_diff>
--- a/docs_templates/internship_form_template.docx
+++ b/docs_templates/internship_form_template.docx
@@ -148,23 +148,7 @@
           <w:sz w:val="20"/>
           <w:szCs w:val="20"/>
         </w:rPr>
-        <w:t>Государственное образовательное учреждение высшего профессионального образов</w:t>
-      </w:r>
-      <w:r>
-        <w:rPr>
-          <w:color w:val="000000"/>
-          <w:sz w:val="20"/>
-          <w:szCs w:val="20"/>
-        </w:rPr>
-        <w:t>а</w:t>
-      </w:r>
-      <w:r>
-        <w:rPr>
-          <w:color w:val="000000"/>
-          <w:sz w:val="20"/>
-          <w:szCs w:val="20"/>
-        </w:rPr>
-        <w:t>ния</w:t>
+        <w:t>Государственное образовательное учреждение высшего профессионального образования</w:t>
       </w:r>
     </w:p>
     <w:p>
@@ -180,21 +164,7 @@
           <w:sz w:val="24"/>
           <w:szCs w:val="24"/>
         </w:rPr>
-        <w:t>"Уфимский государственный нефтяной технический универс</w:t>
-      </w:r>
-      <w:r>
-        <w:rPr>
-          <w:sz w:val="24"/>
-          <w:szCs w:val="24"/>
-        </w:rPr>
-        <w:t>и</w:t>
-      </w:r>
-      <w:r>
-        <w:rPr>
-          <w:sz w:val="24"/>
-          <w:szCs w:val="24"/>
-        </w:rPr>
-        <w:t>тет"</w:t>
+        <w:t>"Уфимский государственный нефтяной технический университет"</w:t>
       </w:r>
     </w:p>
     <w:p>
@@ -255,27 +225,37 @@
         <w:ind w:left="-57" w:right="-333"/>
         <w:rPr>
           <w:color w:val="000000"/>
+        </w:rPr>
+      </w:pPr>
+      <w:r>
+        <w:rPr>
+          <w:color w:val="000000"/>
+        </w:rPr>
+        <w:t>{</w:t>
+      </w:r>
+      <w:r>
+        <w:rPr>
+          <w:color w:val="000000"/>
           <w:lang w:val="en-US"/>
         </w:rPr>
-      </w:pPr>
+        <w:t>Naimenovanie</w:t>
+      </w:r>
+      <w:r>
+        <w:rPr>
+          <w:color w:val="000000"/>
+        </w:rPr>
+        <w:t>_</w:t>
+      </w:r>
       <w:r>
         <w:rPr>
           <w:color w:val="000000"/>
           <w:lang w:val="en-US"/>
         </w:rPr>
-        <w:t>{</w:t>
-      </w:r>
-      <w:r>
-        <w:rPr>
-          <w:color w:val="000000"/>
-          <w:lang w:val="en-US"/>
-        </w:rPr>
-        <w:t>Naimenovanie_organizacii</w:t>
-      </w:r>
-      <w:r>
-        <w:rPr>
-          <w:color w:val="000000"/>
-          <w:lang w:val="en-US"/>
+        <w:t>organizacii</w:t>
+      </w:r>
+      <w:r>
+        <w:rPr>
+          <w:color w:val="000000"/>
         </w:rPr>
         <w:t>}</w:t>
       </w:r>
@@ -301,25 +281,7 @@
           <w:szCs w:val="26"/>
           <w:vertAlign w:val="superscript"/>
         </w:rPr>
-        <w:t xml:space="preserve"> (наименование организации,  проводящей стаж</w:t>
-      </w:r>
-      <w:r>
-        <w:rPr>
-          <w:color w:val="000000"/>
-          <w:sz w:val="26"/>
-          <w:szCs w:val="26"/>
-          <w:vertAlign w:val="superscript"/>
-        </w:rPr>
-        <w:t>и</w:t>
-      </w:r>
-      <w:r>
-        <w:rPr>
-          <w:color w:val="000000"/>
-          <w:sz w:val="26"/>
-          <w:szCs w:val="26"/>
-          <w:vertAlign w:val="superscript"/>
-        </w:rPr>
-        <w:t>ровку)</w:t>
+        <w:t xml:space="preserve"> (наименование организации,  проводящей стажировку)</w:t>
       </w:r>
     </w:p>
     <w:p>
@@ -331,42 +293,46 @@
         <w:ind w:left="-57"/>
         <w:rPr>
           <w:color w:val="000000"/>
+        </w:rPr>
+      </w:pPr>
+      <w:r>
+        <w:t>Руководитель стажировки:</w:t>
+      </w:r>
+      <w:r>
+        <w:rPr>
+          <w:color w:val="000000"/>
+        </w:rPr>
+        <w:t xml:space="preserve"> ___________ </w:t>
+      </w:r>
+      <w:r>
+        <w:rPr>
+          <w:color w:val="000000"/>
+        </w:rPr>
+        <w:t>{</w:t>
+      </w:r>
+      <w:r>
+        <w:rPr>
+          <w:color w:val="000000"/>
           <w:lang w:val="en-US"/>
         </w:rPr>
-      </w:pPr>
-      <w:r>
-        <w:t>Руководитель стажиро</w:t>
-      </w:r>
-      <w:r>
-        <w:t>в</w:t>
-      </w:r>
-      <w:r>
-        <w:t>ки:</w:t>
-      </w:r>
-      <w:r>
-        <w:rPr>
-          <w:color w:val="000000"/>
-        </w:rPr>
-        <w:t xml:space="preserve"> ___________ </w:t>
+        <w:t>Initsiali</w:t>
+      </w:r>
+      <w:r>
+        <w:rPr>
+          <w:color w:val="000000"/>
+        </w:rPr>
+        <w:t>_</w:t>
       </w:r>
       <w:r>
         <w:rPr>
           <w:color w:val="000000"/>
           <w:lang w:val="en-US"/>
         </w:rPr>
-        <w:t>{</w:t>
-      </w:r>
-      <w:r>
-        <w:rPr>
-          <w:color w:val="000000"/>
-          <w:lang w:val="en-US"/>
-        </w:rPr>
-        <w:t>Initsiali_rukovoditelya</w:t>
-      </w:r>
-      <w:r>
-        <w:rPr>
-          <w:color w:val="000000"/>
-          <w:lang w:val="en-US"/>
+        <w:t>rukovoditelya</w:t>
+      </w:r>
+      <w:r>
+        <w:rPr>
+          <w:color w:val="000000"/>
         </w:rPr>
         <w:t>}</w:t>
       </w:r>
@@ -387,21 +353,7 @@
           <w:color w:val="000000"/>
           <w:vertAlign w:val="superscript"/>
         </w:rPr>
-        <w:t xml:space="preserve">          (подпись)                 (инициалы, фам</w:t>
-      </w:r>
-      <w:r>
-        <w:rPr>
-          <w:color w:val="000000"/>
-          <w:vertAlign w:val="superscript"/>
-        </w:rPr>
-        <w:t>и</w:t>
-      </w:r>
-      <w:r>
-        <w:rPr>
-          <w:color w:val="000000"/>
-          <w:vertAlign w:val="superscript"/>
-        </w:rPr>
-        <w:t>лия)</w:t>
+        <w:t xml:space="preserve">          (подпись)                 (инициалы, фамилия)</w:t>
       </w:r>
     </w:p>
     <w:p>
@@ -476,7 +428,52 @@
         <w:rPr>
           <w:color w:val="000000"/>
         </w:rPr>
-        <w:t>Зав. кафедрой __________________</w:t>
+        <w:t xml:space="preserve">Зав. кафедрой </w:t>
+      </w:r>
+      <w:r>
+        <w:rPr>
+          <w:color w:val="000000"/>
+        </w:rPr>
+        <w:t>{</w:t>
+      </w:r>
+      <w:r>
+        <w:rPr>
+          <w:color w:val="000000"/>
+          <w:lang w:val="en-US"/>
+        </w:rPr>
+        <w:t>Initsiali</w:t>
+      </w:r>
+      <w:r>
+        <w:rPr>
+          <w:color w:val="000000"/>
+        </w:rPr>
+        <w:t>_</w:t>
+      </w:r>
+      <w:r>
+        <w:rPr>
+          <w:color w:val="000000"/>
+          <w:lang w:val="en-US"/>
+        </w:rPr>
+        <w:t>zav</w:t>
+      </w:r>
+      <w:r>
+        <w:rPr>
+          <w:color w:val="000000"/>
+        </w:rPr>
+        <w:t>_</w:t>
+      </w:r>
+      <w:r>
+        <w:rPr>
+          <w:color w:val="000000"/>
+          <w:lang w:val="en-US"/>
+        </w:rPr>
+        <w:t>kafedry</w:t>
+      </w:r>
+      <w:r>
+        <w:rPr>
+          <w:color w:val="000000"/>
+        </w:rPr>
+        <w:t>}</w:t>
       </w:r>
     </w:p>
     <w:p>
@@ -488,13 +485,35 @@
         <w:ind w:left="-57"/>
         <w:rPr>
           <w:color w:val="000000"/>
-        </w:rPr>
-      </w:pPr>
-      <w:r>
-        <w:rPr>
-          <w:color w:val="000000"/>
-        </w:rPr>
-        <w:t>__________ ____________________</w:t>
+          <w:lang w:val="en-US"/>
+        </w:rPr>
+      </w:pPr>
+      <w:r>
+        <w:rPr>
+          <w:color w:val="000000"/>
+        </w:rPr>
+        <w:t xml:space="preserve">__________ </w:t>
+      </w:r>
+      <w:r>
+        <w:rPr>
+          <w:color w:val="000000"/>
+          <w:lang w:val="en-US"/>
+        </w:rPr>
+        <w:t>{</w:t>
+      </w:r>
+      <w:r>
+        <w:rPr>
+          <w:color w:val="000000"/>
+          <w:lang w:val="en-US"/>
+        </w:rPr>
+        <w:t>Initsiali_zav_kafedry</w:t>
+      </w:r>
+      <w:r>
+        <w:rPr>
+          <w:color w:val="000000"/>
+          <w:lang w:val="en-US"/>
+        </w:rPr>
+        <w:t>}</w:t>
       </w:r>
     </w:p>
     <w:p>
@@ -567,47 +586,29 @@
       <w:pPr>
         <w:ind w:left="-57"/>
         <w:jc w:val="center"/>
+      </w:pPr>
+      <w:r>
+        <w:t xml:space="preserve">стажировки </w:t>
+      </w:r>
+      <w:r>
+        <w:t>{</w:t>
+      </w:r>
+      <w:r>
         <w:rPr>
           <w:lang w:val="en-US"/>
         </w:rPr>
-      </w:pPr>
-      <w:r>
-        <w:t>стажиро</w:t>
-      </w:r>
-      <w:r>
-        <w:t>в</w:t>
-      </w:r>
-      <w:r>
-        <w:t xml:space="preserve">ки </w:t>
+        <w:t>Dolzhnost</w:t>
+      </w:r>
+      <w:r>
+        <w:t>}, {</w:t>
       </w:r>
       <w:r>
         <w:rPr>
           <w:lang w:val="en-US"/>
         </w:rPr>
-        <w:t>{</w:t>
-      </w:r>
-      <w:r>
-        <w:rPr>
-          <w:lang w:val="en-US"/>
-        </w:rPr>
-        <w:t>Dolzhnost</w:t>
-      </w:r>
-      <w:r>
-        <w:rPr>
-          <w:lang w:val="en-US"/>
-        </w:rPr>
-        <w:t>}, {</w:t>
-      </w:r>
-      <w:r>
-        <w:rPr>
-          <w:lang w:val="en-US"/>
-        </w:rPr>
         <w:t>Initsiali</w:t>
       </w:r>
       <w:r>
-        <w:rPr>
-          <w:lang w:val="en-US"/>
-        </w:rPr>
         <w:t>}</w:t>
       </w:r>
     </w:p>
@@ -620,19 +621,7 @@
         <w:rPr>
           <w:vertAlign w:val="superscript"/>
         </w:rPr>
-        <w:t xml:space="preserve">                                                                                  (должность, ин</w:t>
-      </w:r>
-      <w:r>
-        <w:rPr>
-          <w:vertAlign w:val="superscript"/>
-        </w:rPr>
-        <w:t>и</w:t>
-      </w:r>
-      <w:r>
-        <w:rPr>
-          <w:vertAlign w:val="superscript"/>
-        </w:rPr>
-        <w:t>циалы и фамилия стажера)</w:t>
+        <w:t xml:space="preserve">                                                                                  (должность, инициалы и фамилия стажера)</w:t>
       </w:r>
     </w:p>
     <w:p>
@@ -640,13 +629,7 @@
         <w:jc w:val="center"/>
       </w:pPr>
       <w:r>
-        <w:t>Срок стажиро</w:t>
-      </w:r>
-      <w:r>
-        <w:t>в</w:t>
-      </w:r>
-      <w:r>
-        <w:t xml:space="preserve">ки с </w:t>
+        <w:t xml:space="preserve">Срок стажировки с </w:t>
       </w:r>
       <w:r>
         <w:t>{</w:t>
@@ -673,13 +656,7 @@
         <w:t xml:space="preserve"> по </w:t>
       </w:r>
       <w:r>
-        <w:t>{</w:t>
-      </w:r>
-      <w:r>
-        <w:t>Data_zaversheniya</w:t>
-      </w:r>
-      <w:r>
-        <w:t>}</w:t>
+        <w:t>{Data_zaversheniya}</w:t>
       </w:r>
     </w:p>
     <w:p>
@@ -815,19 +792,7 @@
         <w:rPr>
           <w:vertAlign w:val="superscript"/>
         </w:rPr>
-        <w:t>(должность преподавателя)                                                                      (инициалы и фам</w:t>
-      </w:r>
-      <w:r>
-        <w:rPr>
-          <w:vertAlign w:val="superscript"/>
-        </w:rPr>
-        <w:t>и</w:t>
-      </w:r>
-      <w:r>
-        <w:rPr>
-          <w:vertAlign w:val="superscript"/>
-        </w:rPr>
-        <w:t>лия</w:t>
+        <w:t>(должность преподавателя)                                                                      (инициалы и фамилия</w:t>
       </w:r>
       <w:r>
         <w:rPr>
@@ -1176,6 +1141,50 @@
     <w:lsdException w:name="Subtitle" w:qFormat="1"/>
     <w:lsdException w:name="Strong" w:qFormat="1"/>
     <w:lsdException w:name="Emphasis" w:qFormat="1"/>
+    <w:lsdException w:name="Normal Table" w:semiHidden="1" w:unhideWhenUsed="1"/>
+    <w:lsdException w:name="Table Simple 1" w:semiHidden="1" w:unhideWhenUsed="1"/>
+    <w:lsdException w:name="Table Simple 2" w:semiHidden="1" w:unhideWhenUsed="1"/>
+    <w:lsdException w:name="Table Simple 3" w:semiHidden="1" w:unhideWhenUsed="1"/>
+    <w:lsdException w:name="Table Classic 1" w:semiHidden="1" w:unhideWhenUsed="1"/>
+    <w:lsdException w:name="Table Classic 2" w:semiHidden="1" w:unhideWhenUsed="1"/>
+    <w:lsdException w:name="Table Classic 3" w:semiHidden="1" w:unhideWhenUsed="1"/>
+    <w:lsdException w:name="Table Classic 4" w:semiHidden="1" w:unhideWhenUsed="1"/>
+    <w:lsdException w:name="Table Colorful 1" w:semiHidden="1" w:unhideWhenUsed="1"/>
+    <w:lsdException w:name="Table Colorful 2" w:semiHidden="1" w:unhideWhenUsed="1"/>
+    <w:lsdException w:name="Table Colorful 3" w:semiHidden="1" w:unhideWhenUsed="1"/>
+    <w:lsdException w:name="Table Columns 1" w:semiHidden="1" w:unhideWhenUsed="1"/>
+    <w:lsdException w:name="Table Columns 2" w:semiHidden="1" w:unhideWhenUsed="1"/>
+    <w:lsdException w:name="Table Columns 3" w:semiHidden="1" w:unhideWhenUsed="1"/>
+    <w:lsdException w:name="Table Columns 4" w:semiHidden="1" w:unhideWhenUsed="1"/>
+    <w:lsdException w:name="Table Columns 5" w:semiHidden="1" w:unhideWhenUsed="1"/>
+    <w:lsdException w:name="Table Grid 1" w:semiHidden="1" w:unhideWhenUsed="1"/>
+    <w:lsdException w:name="Table Grid 2" w:semiHidden="1" w:unhideWhenUsed="1"/>
+    <w:lsdException w:name="Table Grid 3" w:semiHidden="1" w:unhideWhenUsed="1"/>
+    <w:lsdException w:name="Table Grid 4" w:semiHidden="1" w:unhideWhenUsed="1"/>
+    <w:lsdException w:name="Table Grid 5" w:semiHidden="1" w:unhideWhenUsed="1"/>
+    <w:lsdException w:name="Table Grid 6" w:semiHidden="1" w:unhideWhenUsed="1"/>
+    <w:lsdException w:name="Table Grid 7" w:semiHidden="1" w:unhideWhenUsed="1"/>
+    <w:lsdException w:name="Table Grid 8" w:semiHidden="1" w:unhideWhenUsed="1"/>
+    <w:lsdException w:name="Table List 1" w:semiHidden="1" w:unhideWhenUsed="1"/>
+    <w:lsdException w:name="Table List 2" w:semiHidden="1" w:unhideWhenUsed="1"/>
+    <w:lsdException w:name="Table List 3" w:semiHidden="1" w:unhideWhenUsed="1"/>
+    <w:lsdException w:name="Table List 4" w:semiHidden="1" w:unhideWhenUsed="1"/>
+    <w:lsdException w:name="Table List 5" w:semiHidden="1" w:unhideWhenUsed="1"/>
+    <w:lsdException w:name="Table List 6" w:semiHidden="1" w:unhideWhenUsed="1"/>
+    <w:lsdException w:name="Table List 7" w:semiHidden="1" w:unhideWhenUsed="1"/>
+    <w:lsdException w:name="Table List 8" w:semiHidden="1" w:unhideWhenUsed="1"/>
+    <w:lsdException w:name="Table 3D effects 1" w:semiHidden="1" w:unhideWhenUsed="1"/>
+    <w:lsdException w:name="Table 3D effects 2" w:semiHidden="1" w:unhideWhenUsed="1"/>
+    <w:lsdException w:name="Table 3D effects 3" w:semiHidden="1" w:unhideWhenUsed="1"/>
+    <w:lsdException w:name="Table Contemporary" w:semiHidden="1" w:unhideWhenUsed="1"/>
+    <w:lsdException w:name="Table Elegant" w:semiHidden="1" w:unhideWhenUsed="1"/>
+    <w:lsdException w:name="Table Professional" w:semiHidden="1" w:unhideWhenUsed="1"/>
+    <w:lsdException w:name="Table Subtle 1" w:semiHidden="1" w:unhideWhenUsed="1"/>
+    <w:lsdException w:name="Table Subtle 2" w:semiHidden="1" w:unhideWhenUsed="1"/>
+    <w:lsdException w:name="Table Web 1" w:semiHidden="1" w:unhideWhenUsed="1"/>
+    <w:lsdException w:name="Table Web 2" w:semiHidden="1" w:unhideWhenUsed="1"/>
+    <w:lsdException w:name="Table Web 3" w:semiHidden="1" w:unhideWhenUsed="1"/>
+    <w:lsdException w:name="Table Theme" w:semiHidden="1" w:unhideWhenUsed="1"/>
     <w:lsdException w:name="Placeholder Text" w:semiHidden="1" w:uiPriority="99"/>
     <w:lsdException w:name="No Spacing" w:uiPriority="1" w:qFormat="1"/>
     <w:lsdException w:name="Light Shading" w:uiPriority="60"/>
@@ -1407,11 +1416,15 @@
   </w:style>
   <w:style w:type="character" w:default="1" w:styleId="a0">
     <w:name w:val="Default Paragraph Font"/>
+    <w:uiPriority w:val="1"/>
     <w:semiHidden/>
+    <w:unhideWhenUsed/>
   </w:style>
   <w:style w:type="table" w:default="1" w:styleId="a1">
     <w:name w:val="Normal Table"/>
+    <w:uiPriority w:val="99"/>
     <w:semiHidden/>
+    <w:unhideWhenUsed/>
     <w:tblPr>
       <w:tblInd w:w="0" w:type="dxa"/>
       <w:tblCellMar>
@@ -1424,7 +1437,9 @@
   </w:style>
   <w:style w:type="numbering" w:default="1" w:styleId="a2">
     <w:name w:val="No List"/>
+    <w:uiPriority w:val="99"/>
     <w:semiHidden/>
+    <w:unhideWhenUsed/>
   </w:style>
   <w:style w:type="paragraph" w:styleId="2">
     <w:name w:val="Body Text Indent 2"/>

</xml_diff>